<commit_message>
added more UML diagrams
</commit_message>
<xml_diff>
--- a/documents/DRAFT-cybox-v2.1.1-wd01-part23-email-message-object.docx
+++ b/documents/DRAFT-cybox-v2.1.1-wd01-part23-email-message-object.docx
@@ -9876,25 +9876,51 @@
       <w:r>
         <w:t xml:space="preserve">Table </w:t>
       </w:r>
-      <w:fldSimple w:instr=" STYLEREF 1 \s ">
-        <w:r>
-          <w:rPr>
-            <w:noProof/>
-          </w:rPr>
-          <w:t>1</w:t>
-        </w:r>
-      </w:fldSimple>
+      <w:r>
+        <w:fldChar w:fldCharType="begin"/>
+      </w:r>
+      <w:r>
+        <w:instrText xml:space="preserve"> STYLEREF 1 \s </w:instrText>
+      </w:r>
+      <w:r>
+        <w:fldChar w:fldCharType="separate"/>
+      </w:r>
+      <w:r>
+        <w:rPr>
+          <w:noProof/>
+        </w:rPr>
+        <w:t>1</w:t>
+      </w:r>
+      <w:r>
+        <w:rPr>
+          <w:noProof/>
+        </w:rPr>
+        <w:fldChar w:fldCharType="end"/>
+      </w:r>
       <w:r>
         <w:noBreakHyphen/>
       </w:r>
-      <w:fldSimple w:instr=" SEQ Table \* ARABIC \s 1 ">
-        <w:r>
-          <w:rPr>
-            <w:noProof/>
-          </w:rPr>
-          <w:t>1</w:t>
-        </w:r>
-      </w:fldSimple>
+      <w:r>
+        <w:fldChar w:fldCharType="begin"/>
+      </w:r>
+      <w:r>
+        <w:instrText xml:space="preserve"> SEQ Table \* ARABIC \s 1 </w:instrText>
+      </w:r>
+      <w:r>
+        <w:fldChar w:fldCharType="separate"/>
+      </w:r>
+      <w:r>
+        <w:rPr>
+          <w:noProof/>
+        </w:rPr>
+        <w:t>1</w:t>
+      </w:r>
+      <w:r>
+        <w:rPr>
+          <w:noProof/>
+        </w:rPr>
+        <w:fldChar w:fldCharType="end"/>
+      </w:r>
       <w:bookmarkEnd w:id="37"/>
       <w:r>
         <w:t xml:space="preserve">.  </w:t>
@@ -10142,7 +10168,7 @@
                 <v:shape id="_x0000_i1025" type="#_x0000_t75" style="width:23.25pt;height:21pt" o:ole="">
                   <v:imagedata r:id="rId26" o:title=""/>
                 </v:shape>
-                <o:OLEObject Type="Embed" ProgID="PBrush" ShapeID="_x0000_i1025" DrawAspect="Content" ObjectID="_1506764854" r:id="rId27"/>
+                <o:OLEObject Type="Embed" ProgID="PBrush" ShapeID="_x0000_i1025" DrawAspect="Content" ObjectID="_1511090482" r:id="rId27"/>
               </w:object>
             </w:r>
           </w:p>
@@ -10298,7 +10324,7 @@
                 <v:shape id="_x0000_i1026" type="#_x0000_t75" style="width:14.25pt;height:14.25pt" o:ole="">
                   <v:imagedata r:id="rId29" o:title=""/>
                 </v:shape>
-                <o:OLEObject Type="Embed" ProgID="PBrush" ShapeID="_x0000_i1026" DrawAspect="Content" ObjectID="_1506764855" r:id="rId30"/>
+                <o:OLEObject Type="Embed" ProgID="PBrush" ShapeID="_x0000_i1026" DrawAspect="Content" ObjectID="_1511090483" r:id="rId30"/>
               </w:object>
             </w:r>
           </w:p>
@@ -10358,7 +10384,7 @@
                 <v:shape id="_x0000_i1027" type="#_x0000_t75" style="width:14.25pt;height:14.25pt" o:ole="">
                   <v:imagedata r:id="rId31" o:title=""/>
                 </v:shape>
-                <o:OLEObject Type="Embed" ProgID="PBrush" ShapeID="_x0000_i1027" DrawAspect="Content" ObjectID="_1506764856" r:id="rId32"/>
+                <o:OLEObject Type="Embed" ProgID="PBrush" ShapeID="_x0000_i1027" DrawAspect="Content" ObjectID="_1511090484" r:id="rId32"/>
               </w:object>
             </w:r>
           </w:p>
@@ -10544,7 +10570,7 @@
                 <v:shape id="_x0000_i1028" type="#_x0000_t75" style="width:57.75pt;height:35.25pt" o:ole="">
                   <v:imagedata r:id="rId33" o:title=""/>
                 </v:shape>
-                <o:OLEObject Type="Embed" ProgID="PBrush" ShapeID="_x0000_i1028" DrawAspect="Content" ObjectID="_1506764857" r:id="rId34"/>
+                <o:OLEObject Type="Embed" ProgID="PBrush" ShapeID="_x0000_i1028" DrawAspect="Content" ObjectID="_1511090485" r:id="rId34"/>
               </w:object>
             </w:r>
           </w:p>
@@ -11801,14 +11827,11 @@
         <w:jc w:val="center"/>
       </w:pPr>
       <w:r>
-        <w:rPr>
-          <w:noProof/>
-        </w:rPr>
         <w:drawing>
-          <wp:inline distT="0" distB="0" distL="0" distR="0" wp14:anchorId="1CE89182" wp14:editId="3E5AAB21">
-            <wp:extent cx="3667125" cy="2226468"/>
-            <wp:effectExtent l="0" t="0" r="0" b="2540"/>
-            <wp:docPr id="2" name="Picture 2"/>
+          <wp:inline distT="0" distB="0" distL="0" distR="0" wp14:anchorId="39F137E5" wp14:editId="7B9D15B7">
+            <wp:extent cx="9024897" cy="2486025"/>
+            <wp:effectExtent l="0" t="0" r="5080" b="0"/>
+            <wp:docPr id="1" name="Picture 1"/>
             <wp:cNvGraphicFramePr>
               <a:graphicFrameLocks xmlns:a="http://schemas.openxmlformats.org/drawingml/2006/main" noChangeAspect="1"/>
             </wp:cNvGraphicFramePr>
@@ -11816,17 +11839,11 @@
               <a:graphicData uri="http://schemas.openxmlformats.org/drawingml/2006/picture">
                 <pic:pic xmlns:pic="http://schemas.openxmlformats.org/drawingml/2006/picture">
                   <pic:nvPicPr>
-                    <pic:cNvPr id="2" name="EmailMessageObjectType.png"/>
+                    <pic:cNvPr id="1" name=""/>
                     <pic:cNvPicPr/>
                   </pic:nvPicPr>
                   <pic:blipFill>
-                    <a:blip r:embed="rId38">
-                      <a:extLst>
-                        <a:ext uri="{28A0092B-C50C-407E-A947-70E740481C1C}">
-                          <a14:useLocalDpi xmlns:a14="http://schemas.microsoft.com/office/drawing/2010/main" val="0"/>
-                        </a:ext>
-                      </a:extLst>
-                    </a:blip>
+                    <a:blip r:embed="rId38"/>
                     <a:stretch>
                       <a:fillRect/>
                     </a:stretch>
@@ -11834,7 +11851,7 @@
                   <pic:spPr>
                     <a:xfrm>
                       <a:off x="0" y="0"/>
-                      <a:ext cx="3674221" cy="2230776"/>
+                      <a:ext cx="9033758" cy="2488466"/>
                     </a:xfrm>
                     <a:prstGeom prst="rect">
                       <a:avLst/>
@@ -11985,51 +12002,25 @@
       <w:r>
         <w:t xml:space="preserve">Table </w:t>
       </w:r>
-      <w:r>
-        <w:fldChar w:fldCharType="begin"/>
-      </w:r>
-      <w:r>
-        <w:instrText xml:space="preserve"> STYLEREF 1 \s </w:instrText>
-      </w:r>
-      <w:r>
-        <w:fldChar w:fldCharType="separate"/>
-      </w:r>
-      <w:r>
-        <w:rPr>
-          <w:noProof/>
-        </w:rPr>
-        <w:t>3</w:t>
-      </w:r>
-      <w:r>
-        <w:rPr>
-          <w:noProof/>
-        </w:rPr>
-        <w:fldChar w:fldCharType="end"/>
-      </w:r>
+      <w:fldSimple w:instr=" STYLEREF 1 \s ">
+        <w:r>
+          <w:rPr>
+            <w:noProof/>
+          </w:rPr>
+          <w:t>3</w:t>
+        </w:r>
+      </w:fldSimple>
       <w:r>
         <w:noBreakHyphen/>
       </w:r>
-      <w:r>
-        <w:fldChar w:fldCharType="begin"/>
-      </w:r>
-      <w:r>
-        <w:instrText xml:space="preserve"> SEQ Table \* ARABIC \s 1 </w:instrText>
-      </w:r>
-      <w:r>
-        <w:fldChar w:fldCharType="separate"/>
-      </w:r>
-      <w:r>
-        <w:rPr>
-          <w:noProof/>
-        </w:rPr>
-        <w:t>1</w:t>
-      </w:r>
-      <w:r>
-        <w:rPr>
-          <w:noProof/>
-        </w:rPr>
-        <w:fldChar w:fldCharType="end"/>
-      </w:r>
+      <w:fldSimple w:instr=" SEQ Table \* ARABIC \s 1 ">
+        <w:r>
+          <w:rPr>
+            <w:noProof/>
+          </w:rPr>
+          <w:t>1</w:t>
+        </w:r>
+      </w:fldSimple>
       <w:bookmarkEnd w:id="65"/>
       <w:r>
         <w:t xml:space="preserve">. </w:t>
@@ -12298,6 +12289,7 @@
               <w:rPr>
                 <w:b/>
               </w:rPr>
+              <w:lastRenderedPageBreak/>
               <w:t>Email_Server</w:t>
             </w:r>
           </w:p>
@@ -12405,7 +12397,6 @@
               <w:rPr>
                 <w:b/>
               </w:rPr>
-              <w:lastRenderedPageBreak/>
               <w:t>Raw_Body</w:t>
             </w:r>
           </w:p>
@@ -12951,51 +12942,25 @@
       <w:r>
         <w:t xml:space="preserve">Table </w:t>
       </w:r>
-      <w:r>
-        <w:fldChar w:fldCharType="begin"/>
-      </w:r>
-      <w:r>
-        <w:instrText xml:space="preserve"> STYLEREF 1 \s </w:instrText>
-      </w:r>
-      <w:r>
-        <w:fldChar w:fldCharType="separate"/>
-      </w:r>
-      <w:r>
-        <w:rPr>
-          <w:noProof/>
-        </w:rPr>
-        <w:t>3</w:t>
-      </w:r>
-      <w:r>
-        <w:rPr>
-          <w:noProof/>
-        </w:rPr>
-        <w:fldChar w:fldCharType="end"/>
-      </w:r>
+      <w:fldSimple w:instr=" STYLEREF 1 \s ">
+        <w:r>
+          <w:rPr>
+            <w:noProof/>
+          </w:rPr>
+          <w:t>3</w:t>
+        </w:r>
+      </w:fldSimple>
       <w:r>
         <w:noBreakHyphen/>
       </w:r>
-      <w:r>
-        <w:fldChar w:fldCharType="begin"/>
-      </w:r>
-      <w:r>
-        <w:instrText xml:space="preserve"> SEQ Table \* ARABIC \s 1 </w:instrText>
-      </w:r>
-      <w:r>
-        <w:fldChar w:fldCharType="separate"/>
-      </w:r>
-      <w:r>
-        <w:rPr>
-          <w:noProof/>
-        </w:rPr>
-        <w:t>2</w:t>
-      </w:r>
-      <w:r>
-        <w:rPr>
-          <w:noProof/>
-        </w:rPr>
-        <w:fldChar w:fldCharType="end"/>
-      </w:r>
+      <w:fldSimple w:instr=" SEQ Table \* ARABIC \s 1 ">
+        <w:r>
+          <w:rPr>
+            <w:noProof/>
+          </w:rPr>
+          <w:t>2</w:t>
+        </w:r>
+      </w:fldSimple>
       <w:bookmarkEnd w:id="67"/>
       <w:r>
         <w:t xml:space="preserve">. </w:t>
@@ -13259,6 +13224,9 @@
       <w:pPr>
         <w:pStyle w:val="basicparagraph"/>
         <w:contextualSpacing w:val="0"/>
+        <w:rPr>
+          <w:rFonts w:cs="Courier New"/>
+        </w:rPr>
       </w:pPr>
       <w:r>
         <w:t xml:space="preserve">The </w:t>
@@ -13278,6 +13246,207 @@
       <w:r>
         <w:t>aptures a representation of a standard email header.</w:t>
       </w:r>
+      <w:r>
+        <w:rPr>
+          <w:rFonts w:cs="Courier New"/>
+        </w:rPr>
+        <w:t xml:space="preserve"> </w:t>
+      </w:r>
+      <w:r>
+        <w:rPr>
+          <w:rFonts w:cs="Courier New"/>
+        </w:rPr>
+        <w:t xml:space="preserve">The UML diagram corresponding to the </w:t>
+      </w:r>
+      <w:proofErr w:type="spellStart"/>
+      <w:r>
+        <w:rPr>
+          <w:rFonts w:ascii="Courier New" w:hAnsi="Courier New" w:cs="Courier New"/>
+        </w:rPr>
+        <w:t>Email</w:t>
+      </w:r>
+      <w:r>
+        <w:rPr>
+          <w:rFonts w:ascii="Courier New" w:hAnsi="Courier New" w:cs="Courier New"/>
+        </w:rPr>
+        <w:t>Header</w:t>
+      </w:r>
+      <w:r>
+        <w:rPr>
+          <w:rFonts w:ascii="Courier New" w:hAnsi="Courier New" w:cs="Courier New"/>
+        </w:rPr>
+        <w:t>Object</w:t>
+      </w:r>
+      <w:r>
+        <w:rPr>
+          <w:rFonts w:ascii="Courier New" w:hAnsi="Courier New" w:cs="Courier New"/>
+        </w:rPr>
+        <w:t>Type</w:t>
+      </w:r>
+      <w:proofErr w:type="spellEnd"/>
+      <w:r>
+        <w:rPr>
+          <w:rFonts w:cs="Courier New"/>
+        </w:rPr>
+        <w:t xml:space="preserve"> class is shown in </w:t>
+      </w:r>
+      <w:r>
+        <w:rPr>
+          <w:rFonts w:cs="Courier New"/>
+          <w:b/>
+          <w:color w:val="0000EE"/>
+        </w:rPr>
+        <w:fldChar w:fldCharType="begin"/>
+      </w:r>
+      <w:r>
+        <w:rPr>
+          <w:rFonts w:cs="Courier New"/>
+        </w:rPr>
+        <w:instrText xml:space="preserve"> REF _Ref437348433 \h </w:instrText>
+      </w:r>
+      <w:r>
+        <w:rPr>
+          <w:rFonts w:cs="Courier New"/>
+          <w:b/>
+          <w:color w:val="0000EE"/>
+        </w:rPr>
+      </w:r>
+      <w:r>
+        <w:rPr>
+          <w:rFonts w:cs="Courier New"/>
+          <w:b/>
+          <w:color w:val="0000EE"/>
+        </w:rPr>
+        <w:fldChar w:fldCharType="separate"/>
+      </w:r>
+      <w:r>
+        <w:t xml:space="preserve">Figure </w:t>
+      </w:r>
+      <w:r>
+        <w:rPr>
+          <w:noProof/>
+        </w:rPr>
+        <w:t>3</w:t>
+      </w:r>
+      <w:r>
+        <w:noBreakHyphen/>
+      </w:r>
+      <w:r>
+        <w:rPr>
+          <w:noProof/>
+        </w:rPr>
+        <w:t>2</w:t>
+      </w:r>
+      <w:r>
+        <w:rPr>
+          <w:rFonts w:cs="Courier New"/>
+          <w:b/>
+          <w:color w:val="0000EE"/>
+        </w:rPr>
+        <w:fldChar w:fldCharType="end"/>
+      </w:r>
+      <w:r>
+        <w:rPr>
+          <w:rFonts w:cs="Courier New"/>
+        </w:rPr>
+        <w:t xml:space="preserve">.  </w:t>
+      </w:r>
+    </w:p>
+    <w:p>
+      <w:pPr>
+        <w:pStyle w:val="basicparagraph"/>
+        <w:contextualSpacing w:val="0"/>
+      </w:pPr>
+    </w:p>
+    <w:p>
+      <w:pPr>
+        <w:keepNext/>
+      </w:pPr>
+      <w:r>
+        <w:drawing>
+          <wp:inline distT="0" distB="0" distL="0" distR="0" wp14:anchorId="744ED22D" wp14:editId="7185562A">
+            <wp:extent cx="8858250" cy="2278129"/>
+            <wp:effectExtent l="0" t="0" r="0" b="8255"/>
+            <wp:docPr id="4" name="Picture 4"/>
+            <wp:cNvGraphicFramePr>
+              <a:graphicFrameLocks xmlns:a="http://schemas.openxmlformats.org/drawingml/2006/main" noChangeAspect="1"/>
+            </wp:cNvGraphicFramePr>
+            <a:graphic xmlns:a="http://schemas.openxmlformats.org/drawingml/2006/main">
+              <a:graphicData uri="http://schemas.openxmlformats.org/drawingml/2006/picture">
+                <pic:pic xmlns:pic="http://schemas.openxmlformats.org/drawingml/2006/picture">
+                  <pic:nvPicPr>
+                    <pic:cNvPr id="1" name=""/>
+                    <pic:cNvPicPr/>
+                  </pic:nvPicPr>
+                  <pic:blipFill>
+                    <a:blip r:embed="rId39"/>
+                    <a:stretch>
+                      <a:fillRect/>
+                    </a:stretch>
+                  </pic:blipFill>
+                  <pic:spPr>
+                    <a:xfrm>
+                      <a:off x="0" y="0"/>
+                      <a:ext cx="8863535" cy="2279488"/>
+                    </a:xfrm>
+                    <a:prstGeom prst="rect">
+                      <a:avLst/>
+                    </a:prstGeom>
+                  </pic:spPr>
+                </pic:pic>
+              </a:graphicData>
+            </a:graphic>
+          </wp:inline>
+        </w:drawing>
+      </w:r>
+      <w:r>
+        <w:t xml:space="preserve"> </w:t>
+      </w:r>
+    </w:p>
+    <w:p>
+      <w:pPr>
+        <w:pStyle w:val="Caption"/>
+      </w:pPr>
+      <w:bookmarkStart w:id="69" w:name="_Ref437348433"/>
+      <w:r>
+        <w:t xml:space="preserve">Figure </w:t>
+      </w:r>
+      <w:fldSimple w:instr=" STYLEREF 1 \s ">
+        <w:r>
+          <w:rPr>
+            <w:noProof/>
+          </w:rPr>
+          <w:t>3</w:t>
+        </w:r>
+      </w:fldSimple>
+      <w:r>
+        <w:noBreakHyphen/>
+      </w:r>
+      <w:fldSimple w:instr=" SEQ Figure \* ARABIC \s 1 ">
+        <w:r>
+          <w:rPr>
+            <w:noProof/>
+          </w:rPr>
+          <w:t>2</w:t>
+        </w:r>
+      </w:fldSimple>
+      <w:bookmarkEnd w:id="69"/>
+      <w:r>
+        <w:t xml:space="preserve">: UML diagram of </w:t>
+      </w:r>
+      <w:proofErr w:type="spellStart"/>
+      <w:r>
+        <w:rPr>
+          <w:rFonts w:ascii="Courier New" w:hAnsi="Courier New" w:cs="Courier New"/>
+        </w:rPr>
+        <w:t>EmailHeaderType</w:t>
+      </w:r>
+      <w:proofErr w:type="spellEnd"/>
+      <w:r>
+        <w:t xml:space="preserve"> class</w:t>
+      </w:r>
+      <w:bookmarkStart w:id="70" w:name="_GoBack"/>
+      <w:bookmarkEnd w:id="70"/>
     </w:p>
     <w:p>
       <w:pPr>
@@ -13370,56 +13539,30 @@
         <w:pStyle w:val="tablecaption"/>
         <w:jc w:val="center"/>
       </w:pPr>
-      <w:bookmarkStart w:id="69" w:name="_Ref432599760"/>
+      <w:bookmarkStart w:id="71" w:name="_Ref432599760"/>
       <w:r>
         <w:t xml:space="preserve">Table </w:t>
       </w:r>
-      <w:r>
-        <w:fldChar w:fldCharType="begin"/>
-      </w:r>
-      <w:r>
-        <w:instrText xml:space="preserve"> STYLEREF 1 \s </w:instrText>
-      </w:r>
-      <w:r>
-        <w:fldChar w:fldCharType="separate"/>
-      </w:r>
-      <w:r>
-        <w:rPr>
-          <w:noProof/>
-        </w:rPr>
-        <w:t>3</w:t>
-      </w:r>
-      <w:r>
-        <w:rPr>
-          <w:noProof/>
-        </w:rPr>
-        <w:fldChar w:fldCharType="end"/>
-      </w:r>
+      <w:fldSimple w:instr=" STYLEREF 1 \s ">
+        <w:r>
+          <w:rPr>
+            <w:noProof/>
+          </w:rPr>
+          <w:t>3</w:t>
+        </w:r>
+      </w:fldSimple>
       <w:r>
         <w:noBreakHyphen/>
       </w:r>
-      <w:r>
-        <w:fldChar w:fldCharType="begin"/>
-      </w:r>
-      <w:r>
-        <w:instrText xml:space="preserve"> SEQ Table \* ARABIC \s 1 </w:instrText>
-      </w:r>
-      <w:r>
-        <w:fldChar w:fldCharType="separate"/>
-      </w:r>
-      <w:r>
-        <w:rPr>
-          <w:noProof/>
-        </w:rPr>
-        <w:t>3</w:t>
-      </w:r>
-      <w:r>
-        <w:rPr>
-          <w:noProof/>
-        </w:rPr>
-        <w:fldChar w:fldCharType="end"/>
-      </w:r>
-      <w:bookmarkEnd w:id="69"/>
+      <w:fldSimple w:instr=" SEQ Table \* ARABIC \s 1 ">
+        <w:r>
+          <w:rPr>
+            <w:noProof/>
+          </w:rPr>
+          <w:t>3</w:t>
+        </w:r>
+      </w:fldSimple>
+      <w:bookmarkEnd w:id="71"/>
       <w:r>
         <w:t xml:space="preserve">. </w:t>
       </w:r>
@@ -13485,7 +13628,6 @@
                 <w:b/>
                 <w:color w:val="000000"/>
               </w:rPr>
-              <w:lastRenderedPageBreak/>
               <w:t>Name</w:t>
             </w:r>
           </w:p>
@@ -14022,6 +14164,7 @@
               <w:rPr>
                 <w:b/>
               </w:rPr>
+              <w:lastRenderedPageBreak/>
               <w:t>From</w:t>
             </w:r>
           </w:p>
@@ -14766,7 +14909,6 @@
               <w:rPr>
                 <w:rFonts w:ascii="Courier New" w:eastAsia="Courier New" w:hAnsi="Courier New" w:cs="Courier New"/>
               </w:rPr>
-              <w:lastRenderedPageBreak/>
               <w:t>StringObjectPropertyType</w:t>
             </w:r>
           </w:p>
@@ -14788,7 +14930,6 @@
               <w:jc w:val="center"/>
             </w:pPr>
             <w:r>
-              <w:lastRenderedPageBreak/>
               <w:t>0..1</w:t>
             </w:r>
           </w:p>
@@ -14815,11 +14956,7 @@
               <w:t>Errors_To</w:t>
             </w:r>
             <w:r>
-              <w:t xml:space="preserve"> property specifies the entry in the </w:t>
-            </w:r>
-            <w:r>
-              <w:lastRenderedPageBreak/>
-              <w:t>(deprecated) errors_to header of the email message.</w:t>
+              <w:t xml:space="preserve"> property specifies the entry in the (deprecated) errors_to header of the email message.</w:t>
             </w:r>
           </w:p>
         </w:tc>
@@ -14845,7 +14982,6 @@
               <w:rPr>
                 <w:b/>
               </w:rPr>
-              <w:lastRenderedPageBreak/>
               <w:t>Boundary</w:t>
             </w:r>
           </w:p>
@@ -15286,6 +15422,7 @@
               <w:rPr>
                 <w:b/>
               </w:rPr>
+              <w:lastRenderedPageBreak/>
               <w:t>User_Agent</w:t>
             </w:r>
           </w:p>
@@ -15686,11 +15823,11 @@
       <w:pPr>
         <w:pStyle w:val="Heading2"/>
       </w:pPr>
-      <w:bookmarkStart w:id="70" w:name="_Toc432600727"/>
+      <w:bookmarkStart w:id="72" w:name="_Toc432600727"/>
       <w:r>
         <w:t>EmailRecipientsType Class</w:t>
       </w:r>
-      <w:bookmarkEnd w:id="70"/>
+      <w:bookmarkEnd w:id="72"/>
     </w:p>
     <w:p>
       <w:pPr>
@@ -15722,7 +15859,6 @@
         <w:contextualSpacing w:val="0"/>
       </w:pPr>
       <w:r>
-        <w:lastRenderedPageBreak/>
         <w:t xml:space="preserve">The property table of the </w:t>
       </w:r>
       <w:r>
@@ -15808,56 +15944,30 @@
         <w:pStyle w:val="tablecaption"/>
         <w:jc w:val="center"/>
       </w:pPr>
-      <w:bookmarkStart w:id="71" w:name="_Ref432599772"/>
+      <w:bookmarkStart w:id="73" w:name="_Ref432599772"/>
       <w:r>
         <w:t xml:space="preserve">Table </w:t>
       </w:r>
-      <w:r>
-        <w:fldChar w:fldCharType="begin"/>
-      </w:r>
-      <w:r>
-        <w:instrText xml:space="preserve"> STYLEREF 1 \s </w:instrText>
-      </w:r>
-      <w:r>
-        <w:fldChar w:fldCharType="separate"/>
-      </w:r>
-      <w:r>
-        <w:rPr>
-          <w:noProof/>
-        </w:rPr>
-        <w:t>3</w:t>
-      </w:r>
-      <w:r>
-        <w:rPr>
-          <w:noProof/>
-        </w:rPr>
-        <w:fldChar w:fldCharType="end"/>
-      </w:r>
+      <w:fldSimple w:instr=" STYLEREF 1 \s ">
+        <w:r>
+          <w:rPr>
+            <w:noProof/>
+          </w:rPr>
+          <w:t>3</w:t>
+        </w:r>
+      </w:fldSimple>
       <w:r>
         <w:noBreakHyphen/>
       </w:r>
-      <w:r>
-        <w:fldChar w:fldCharType="begin"/>
-      </w:r>
-      <w:r>
-        <w:instrText xml:space="preserve"> SEQ Table \* ARABIC \s 1 </w:instrText>
-      </w:r>
-      <w:r>
-        <w:fldChar w:fldCharType="separate"/>
-      </w:r>
-      <w:r>
-        <w:rPr>
-          <w:noProof/>
-        </w:rPr>
-        <w:t>4</w:t>
-      </w:r>
-      <w:r>
-        <w:rPr>
-          <w:noProof/>
-        </w:rPr>
-        <w:fldChar w:fldCharType="end"/>
-      </w:r>
-      <w:bookmarkEnd w:id="71"/>
+      <w:fldSimple w:instr=" SEQ Table \* ARABIC \s 1 ">
+        <w:r>
+          <w:rPr>
+            <w:noProof/>
+          </w:rPr>
+          <w:t>4</w:t>
+        </w:r>
+      </w:fldSimple>
+      <w:bookmarkEnd w:id="73"/>
       <w:r>
         <w:t xml:space="preserve">. </w:t>
       </w:r>
@@ -16110,11 +16220,11 @@
       <w:pPr>
         <w:pStyle w:val="Heading2"/>
       </w:pPr>
-      <w:bookmarkStart w:id="72" w:name="_Toc432600728"/>
+      <w:bookmarkStart w:id="74" w:name="_Toc432600728"/>
       <w:r>
         <w:t>LinksType Class</w:t>
       </w:r>
-      <w:bookmarkEnd w:id="72"/>
+      <w:bookmarkEnd w:id="74"/>
     </w:p>
     <w:p>
       <w:pPr>
@@ -16231,56 +16341,31 @@
         <w:pStyle w:val="tablecaption"/>
         <w:jc w:val="center"/>
       </w:pPr>
-      <w:bookmarkStart w:id="73" w:name="_Ref432599779"/>
-      <w:r>
+      <w:bookmarkStart w:id="75" w:name="_Ref432599779"/>
+      <w:r>
+        <w:lastRenderedPageBreak/>
         <w:t xml:space="preserve">Table </w:t>
       </w:r>
-      <w:r>
-        <w:fldChar w:fldCharType="begin"/>
-      </w:r>
-      <w:r>
-        <w:instrText xml:space="preserve"> STYLEREF 1 \s </w:instrText>
-      </w:r>
-      <w:r>
-        <w:fldChar w:fldCharType="separate"/>
-      </w:r>
-      <w:r>
-        <w:rPr>
-          <w:noProof/>
-        </w:rPr>
-        <w:t>3</w:t>
-      </w:r>
-      <w:r>
-        <w:rPr>
-          <w:noProof/>
-        </w:rPr>
-        <w:fldChar w:fldCharType="end"/>
-      </w:r>
+      <w:fldSimple w:instr=" STYLEREF 1 \s ">
+        <w:r>
+          <w:rPr>
+            <w:noProof/>
+          </w:rPr>
+          <w:t>3</w:t>
+        </w:r>
+      </w:fldSimple>
       <w:r>
         <w:noBreakHyphen/>
       </w:r>
-      <w:r>
-        <w:fldChar w:fldCharType="begin"/>
-      </w:r>
-      <w:r>
-        <w:instrText xml:space="preserve"> SEQ Table \* ARABIC \s 1 </w:instrText>
-      </w:r>
-      <w:r>
-        <w:fldChar w:fldCharType="separate"/>
-      </w:r>
-      <w:r>
-        <w:rPr>
-          <w:noProof/>
-        </w:rPr>
-        <w:t>5</w:t>
-      </w:r>
-      <w:r>
-        <w:rPr>
-          <w:noProof/>
-        </w:rPr>
-        <w:fldChar w:fldCharType="end"/>
-      </w:r>
-      <w:bookmarkEnd w:id="73"/>
+      <w:fldSimple w:instr=" SEQ Table \* ARABIC \s 1 ">
+        <w:r>
+          <w:rPr>
+            <w:noProof/>
+          </w:rPr>
+          <w:t>5</w:t>
+        </w:r>
+      </w:fldSimple>
+      <w:bookmarkEnd w:id="75"/>
       <w:r>
         <w:t xml:space="preserve">. </w:t>
       </w:r>
@@ -16533,11 +16618,11 @@
       <w:pPr>
         <w:pStyle w:val="Heading2"/>
       </w:pPr>
-      <w:bookmarkStart w:id="74" w:name="_Toc432600729"/>
+      <w:bookmarkStart w:id="76" w:name="_Toc432600729"/>
       <w:r>
         <w:t>EmailReceivedLineType Class</w:t>
       </w:r>
-      <w:bookmarkEnd w:id="74"/>
+      <w:bookmarkEnd w:id="76"/>
     </w:p>
     <w:p>
       <w:pPr>
@@ -16654,56 +16739,30 @@
         <w:pStyle w:val="tablecaption"/>
         <w:jc w:val="center"/>
       </w:pPr>
-      <w:bookmarkStart w:id="75" w:name="_Ref432599786"/>
+      <w:bookmarkStart w:id="77" w:name="_Ref432599786"/>
       <w:r>
         <w:t xml:space="preserve">Table </w:t>
       </w:r>
-      <w:r>
-        <w:fldChar w:fldCharType="begin"/>
-      </w:r>
-      <w:r>
-        <w:instrText xml:space="preserve"> STYLEREF 1 \s </w:instrText>
-      </w:r>
-      <w:r>
-        <w:fldChar w:fldCharType="separate"/>
-      </w:r>
-      <w:r>
-        <w:rPr>
-          <w:noProof/>
-        </w:rPr>
-        <w:t>3</w:t>
-      </w:r>
-      <w:r>
-        <w:rPr>
-          <w:noProof/>
-        </w:rPr>
-        <w:fldChar w:fldCharType="end"/>
-      </w:r>
+      <w:fldSimple w:instr=" STYLEREF 1 \s ">
+        <w:r>
+          <w:rPr>
+            <w:noProof/>
+          </w:rPr>
+          <w:t>3</w:t>
+        </w:r>
+      </w:fldSimple>
       <w:r>
         <w:noBreakHyphen/>
       </w:r>
-      <w:r>
-        <w:fldChar w:fldCharType="begin"/>
-      </w:r>
-      <w:r>
-        <w:instrText xml:space="preserve"> SEQ Table \* ARABIC \s 1 </w:instrText>
-      </w:r>
-      <w:r>
-        <w:fldChar w:fldCharType="separate"/>
-      </w:r>
-      <w:r>
-        <w:rPr>
-          <w:noProof/>
-        </w:rPr>
-        <w:t>6</w:t>
-      </w:r>
-      <w:r>
-        <w:rPr>
-          <w:noProof/>
-        </w:rPr>
-        <w:fldChar w:fldCharType="end"/>
-      </w:r>
-      <w:bookmarkEnd w:id="75"/>
+      <w:fldSimple w:instr=" SEQ Table \* ARABIC \s 1 ">
+        <w:r>
+          <w:rPr>
+            <w:noProof/>
+          </w:rPr>
+          <w:t>6</w:t>
+        </w:r>
+      </w:fldSimple>
+      <w:bookmarkEnd w:id="77"/>
       <w:r>
         <w:t xml:space="preserve">. </w:t>
       </w:r>
@@ -16971,7 +17030,6 @@
               <w:rPr>
                 <w:b/>
               </w:rPr>
-              <w:lastRenderedPageBreak/>
               <w:t>By</w:t>
             </w:r>
           </w:p>
@@ -17463,7 +17521,14 @@
               <w:rPr>
                 <w:rFonts w:ascii="Courier New" w:eastAsia="Courier New" w:hAnsi="Courier New" w:cs="Courier New"/>
               </w:rPr>
-              <w:t>cyboxCommon:DateTimeObjectPropertyType</w:t>
+              <w:t>cyboxCommon:DateTimeObjectProp</w:t>
+            </w:r>
+            <w:r>
+              <w:rPr>
+                <w:rFonts w:ascii="Courier New" w:eastAsia="Courier New" w:hAnsi="Courier New" w:cs="Courier New"/>
+              </w:rPr>
+              <w:lastRenderedPageBreak/>
+              <w:t>ertyType</w:t>
             </w:r>
           </w:p>
         </w:tc>
@@ -17484,6 +17549,7 @@
               <w:jc w:val="center"/>
             </w:pPr>
             <w:r>
+              <w:lastRenderedPageBreak/>
               <w:t>0..1</w:t>
             </w:r>
           </w:p>
@@ -17510,7 +17576,11 @@
               <w:t>Timestamp</w:t>
             </w:r>
             <w:r>
-              <w:t xml:space="preserve"> property captures the timestamp portion of the Received line, if applicable.</w:t>
+              <w:t xml:space="preserve"> property captures the </w:t>
+            </w:r>
+            <w:r>
+              <w:lastRenderedPageBreak/>
+              <w:t>timestamp portion of the Received line, if applicable.</w:t>
             </w:r>
           </w:p>
         </w:tc>
@@ -17521,11 +17591,11 @@
       <w:pPr>
         <w:pStyle w:val="Heading2"/>
       </w:pPr>
-      <w:bookmarkStart w:id="76" w:name="_Toc432600730"/>
+      <w:bookmarkStart w:id="78" w:name="_Toc432600730"/>
       <w:r>
         <w:t>EmailReceivedLineListType Class</w:t>
       </w:r>
-      <w:bookmarkEnd w:id="76"/>
+      <w:bookmarkEnd w:id="78"/>
     </w:p>
     <w:p>
       <w:pPr>
@@ -17642,56 +17712,30 @@
         <w:pStyle w:val="tablecaption"/>
         <w:jc w:val="center"/>
       </w:pPr>
-      <w:bookmarkStart w:id="77" w:name="_Ref432599792"/>
+      <w:bookmarkStart w:id="79" w:name="_Ref432599792"/>
       <w:r>
         <w:t xml:space="preserve">Table </w:t>
       </w:r>
-      <w:r>
-        <w:fldChar w:fldCharType="begin"/>
-      </w:r>
-      <w:r>
-        <w:instrText xml:space="preserve"> STYLEREF 1 \s </w:instrText>
-      </w:r>
-      <w:r>
-        <w:fldChar w:fldCharType="separate"/>
-      </w:r>
-      <w:r>
-        <w:rPr>
-          <w:noProof/>
-        </w:rPr>
-        <w:t>3</w:t>
-      </w:r>
-      <w:r>
-        <w:rPr>
-          <w:noProof/>
-        </w:rPr>
-        <w:fldChar w:fldCharType="end"/>
-      </w:r>
+      <w:fldSimple w:instr=" STYLEREF 1 \s ">
+        <w:r>
+          <w:rPr>
+            <w:noProof/>
+          </w:rPr>
+          <w:t>3</w:t>
+        </w:r>
+      </w:fldSimple>
       <w:r>
         <w:noBreakHyphen/>
       </w:r>
-      <w:r>
-        <w:fldChar w:fldCharType="begin"/>
-      </w:r>
-      <w:r>
-        <w:instrText xml:space="preserve"> SEQ Table \* ARABIC \s 1 </w:instrText>
-      </w:r>
-      <w:r>
-        <w:fldChar w:fldCharType="separate"/>
-      </w:r>
-      <w:r>
-        <w:rPr>
-          <w:noProof/>
-        </w:rPr>
-        <w:t>7</w:t>
-      </w:r>
-      <w:r>
-        <w:rPr>
-          <w:noProof/>
-        </w:rPr>
-        <w:fldChar w:fldCharType="end"/>
-      </w:r>
-      <w:bookmarkEnd w:id="77"/>
+      <w:fldSimple w:instr=" SEQ Table \* ARABIC \s 1 ">
+        <w:r>
+          <w:rPr>
+            <w:noProof/>
+          </w:rPr>
+          <w:t>7</w:t>
+        </w:r>
+      </w:fldSimple>
+      <w:bookmarkEnd w:id="79"/>
       <w:r>
         <w:t xml:space="preserve">. </w:t>
       </w:r>
@@ -17944,11 +17988,11 @@
       <w:pPr>
         <w:pStyle w:val="Heading2"/>
       </w:pPr>
-      <w:bookmarkStart w:id="78" w:name="_Toc432600731"/>
+      <w:bookmarkStart w:id="80" w:name="_Toc432600731"/>
       <w:r>
         <w:t>AttachmentReferenceType Class</w:t>
       </w:r>
-      <w:bookmarkEnd w:id="78"/>
+      <w:bookmarkEnd w:id="80"/>
     </w:p>
     <w:p>
       <w:pPr>
@@ -17980,7 +18024,6 @@
         <w:contextualSpacing w:val="0"/>
       </w:pPr>
       <w:r>
-        <w:lastRenderedPageBreak/>
         <w:t xml:space="preserve">The property table of the </w:t>
       </w:r>
       <w:r>
@@ -18066,56 +18109,30 @@
         <w:pStyle w:val="tablecaption"/>
         <w:jc w:val="center"/>
       </w:pPr>
-      <w:bookmarkStart w:id="79" w:name="_Ref432599800"/>
+      <w:bookmarkStart w:id="81" w:name="_Ref432599800"/>
       <w:r>
         <w:t xml:space="preserve">Table </w:t>
       </w:r>
-      <w:r>
-        <w:fldChar w:fldCharType="begin"/>
-      </w:r>
-      <w:r>
-        <w:instrText xml:space="preserve"> STYLEREF 1 \s </w:instrText>
-      </w:r>
-      <w:r>
-        <w:fldChar w:fldCharType="separate"/>
-      </w:r>
-      <w:r>
-        <w:rPr>
-          <w:noProof/>
-        </w:rPr>
-        <w:t>3</w:t>
-      </w:r>
-      <w:r>
-        <w:rPr>
-          <w:noProof/>
-        </w:rPr>
-        <w:fldChar w:fldCharType="end"/>
-      </w:r>
+      <w:fldSimple w:instr=" STYLEREF 1 \s ">
+        <w:r>
+          <w:rPr>
+            <w:noProof/>
+          </w:rPr>
+          <w:t>3</w:t>
+        </w:r>
+      </w:fldSimple>
       <w:r>
         <w:noBreakHyphen/>
       </w:r>
-      <w:r>
-        <w:fldChar w:fldCharType="begin"/>
-      </w:r>
-      <w:r>
-        <w:instrText xml:space="preserve"> SEQ Table \* ARABIC \s 1 </w:instrText>
-      </w:r>
-      <w:r>
-        <w:fldChar w:fldCharType="separate"/>
-      </w:r>
-      <w:r>
-        <w:rPr>
-          <w:noProof/>
-        </w:rPr>
-        <w:t>8</w:t>
-      </w:r>
-      <w:r>
-        <w:rPr>
-          <w:noProof/>
-        </w:rPr>
-        <w:fldChar w:fldCharType="end"/>
-      </w:r>
-      <w:bookmarkEnd w:id="79"/>
+      <w:fldSimple w:instr=" SEQ Table \* ARABIC \s 1 ">
+        <w:r>
+          <w:rPr>
+            <w:noProof/>
+          </w:rPr>
+          <w:t>8</w:t>
+        </w:r>
+      </w:fldSimple>
+      <w:bookmarkEnd w:id="81"/>
       <w:r>
         <w:t xml:space="preserve">. </w:t>
       </w:r>
@@ -18368,11 +18385,12 @@
       <w:pPr>
         <w:pStyle w:val="Heading2"/>
       </w:pPr>
-      <w:bookmarkStart w:id="80" w:name="_Toc432600732"/>
-      <w:r>
+      <w:bookmarkStart w:id="82" w:name="_Toc432600732"/>
+      <w:r>
+        <w:lastRenderedPageBreak/>
         <w:t>LinkReferenceType Class</w:t>
       </w:r>
-      <w:bookmarkEnd w:id="80"/>
+      <w:bookmarkEnd w:id="82"/>
     </w:p>
     <w:p>
       <w:pPr>
@@ -18489,56 +18507,30 @@
         <w:pStyle w:val="tablecaption"/>
         <w:jc w:val="center"/>
       </w:pPr>
-      <w:bookmarkStart w:id="81" w:name="_Ref432599807"/>
+      <w:bookmarkStart w:id="83" w:name="_Ref432599807"/>
       <w:r>
         <w:t xml:space="preserve">Table </w:t>
       </w:r>
-      <w:r>
-        <w:fldChar w:fldCharType="begin"/>
-      </w:r>
-      <w:r>
-        <w:instrText xml:space="preserve"> STYLEREF 1 \s </w:instrText>
-      </w:r>
-      <w:r>
-        <w:fldChar w:fldCharType="separate"/>
-      </w:r>
-      <w:r>
-        <w:rPr>
-          <w:noProof/>
-        </w:rPr>
-        <w:t>3</w:t>
-      </w:r>
-      <w:r>
-        <w:rPr>
-          <w:noProof/>
-        </w:rPr>
-        <w:fldChar w:fldCharType="end"/>
-      </w:r>
+      <w:fldSimple w:instr=" STYLEREF 1 \s ">
+        <w:r>
+          <w:rPr>
+            <w:noProof/>
+          </w:rPr>
+          <w:t>3</w:t>
+        </w:r>
+      </w:fldSimple>
       <w:r>
         <w:noBreakHyphen/>
       </w:r>
-      <w:r>
-        <w:fldChar w:fldCharType="begin"/>
-      </w:r>
-      <w:r>
-        <w:instrText xml:space="preserve"> SEQ Table \* ARABIC \s 1 </w:instrText>
-      </w:r>
-      <w:r>
-        <w:fldChar w:fldCharType="separate"/>
-      </w:r>
-      <w:r>
-        <w:rPr>
-          <w:noProof/>
-        </w:rPr>
-        <w:t>9</w:t>
-      </w:r>
-      <w:r>
-        <w:rPr>
-          <w:noProof/>
-        </w:rPr>
-        <w:fldChar w:fldCharType="end"/>
-      </w:r>
-      <w:bookmarkEnd w:id="81"/>
+      <w:fldSimple w:instr=" SEQ Table \* ARABIC \s 1 ">
+        <w:r>
+          <w:rPr>
+            <w:noProof/>
+          </w:rPr>
+          <w:t>9</w:t>
+        </w:r>
+      </w:fldSimple>
+      <w:bookmarkEnd w:id="83"/>
       <w:r>
         <w:t xml:space="preserve">. </w:t>
       </w:r>
@@ -18790,7 +18782,7 @@
     <w:p>
       <w:pPr>
         <w:sectPr>
-          <w:footerReference w:type="default" r:id="rId39"/>
+          <w:footerReference w:type="default" r:id="rId40"/>
           <w:pgSz w:w="15840" w:h="12240"/>
           <w:pgMar w:top="1440" w:right="1440" w:bottom="1440" w:left="1440" w:header="720" w:footer="720" w:gutter="0"/>
           <w:cols w:space="720"/>
@@ -18801,16 +18793,16 @@
       <w:pPr>
         <w:pStyle w:val="Heading1"/>
       </w:pPr>
-      <w:bookmarkStart w:id="82" w:name="_Ref428537416"/>
-      <w:bookmarkStart w:id="83" w:name="_Toc432600733"/>
+      <w:bookmarkStart w:id="84" w:name="_Ref428537416"/>
+      <w:bookmarkStart w:id="85" w:name="_Toc432600733"/>
       <w:r>
         <w:lastRenderedPageBreak/>
         <w:t>Conformance</w:t>
       </w:r>
       <w:bookmarkEnd w:id="59"/>
       <w:bookmarkEnd w:id="60"/>
-      <w:bookmarkEnd w:id="82"/>
-      <w:bookmarkEnd w:id="83"/>
+      <w:bookmarkEnd w:id="84"/>
+      <w:bookmarkEnd w:id="85"/>
     </w:p>
     <w:p>
       <w:r>
@@ -18852,26 +18844,18 @@
         <w:pStyle w:val="AppendixHeading1"/>
         <w:spacing w:after="120" w:afterAutospacing="0"/>
       </w:pPr>
-      <w:bookmarkStart w:id="84" w:name="_Toc85472897"/>
-      <w:bookmarkStart w:id="85" w:name="_Toc287332012"/>
-      <w:bookmarkStart w:id="86" w:name="_Toc409437264"/>
-      <w:bookmarkStart w:id="87" w:name="_Toc432600734"/>
+      <w:bookmarkStart w:id="86" w:name="_Toc85472897"/>
+      <w:bookmarkStart w:id="87" w:name="_Toc287332012"/>
+      <w:bookmarkStart w:id="88" w:name="_Toc409437264"/>
+      <w:bookmarkStart w:id="89" w:name="_Toc432600734"/>
       <w:r>
         <w:lastRenderedPageBreak/>
-        <w:t>Ackn</w:t>
-      </w:r>
-      <w:bookmarkStart w:id="88" w:name="_GoBack"/>
-      <w:r>
-        <w:t>o</w:t>
-      </w:r>
-      <w:bookmarkEnd w:id="88"/>
-      <w:r>
-        <w:t>wledgments</w:t>
-      </w:r>
-      <w:bookmarkEnd w:id="84"/>
-      <w:bookmarkEnd w:id="85"/>
+        <w:t>Acknowledgments</w:t>
+      </w:r>
       <w:bookmarkEnd w:id="86"/>
       <w:bookmarkEnd w:id="87"/>
+      <w:bookmarkEnd w:id="88"/>
+      <w:bookmarkEnd w:id="89"/>
     </w:p>
     <w:p>
       <w:pPr>
@@ -19220,18 +19204,18 @@
       <w:pPr>
         <w:pStyle w:val="AppendixHeading1"/>
       </w:pPr>
-      <w:bookmarkStart w:id="89" w:name="_Toc85472898"/>
-      <w:bookmarkStart w:id="90" w:name="_Toc287332014"/>
-      <w:bookmarkStart w:id="91" w:name="_Toc409437269"/>
-      <w:bookmarkStart w:id="92" w:name="_Toc432600735"/>
+      <w:bookmarkStart w:id="90" w:name="_Toc85472898"/>
+      <w:bookmarkStart w:id="91" w:name="_Toc287332014"/>
+      <w:bookmarkStart w:id="92" w:name="_Toc409437269"/>
+      <w:bookmarkStart w:id="93" w:name="_Toc432600735"/>
       <w:r>
         <w:lastRenderedPageBreak/>
         <w:t>Revision History</w:t>
       </w:r>
-      <w:bookmarkEnd w:id="89"/>
       <w:bookmarkEnd w:id="90"/>
       <w:bookmarkEnd w:id="91"/>
       <w:bookmarkEnd w:id="92"/>
+      <w:bookmarkEnd w:id="93"/>
     </w:p>
     <w:tbl>
       <w:tblPr>
@@ -19664,7 +19648,7 @@
         <w:sz w:val="16"/>
         <w:szCs w:val="16"/>
       </w:rPr>
-      <w:t>20</w:t>
+      <w:t>21</w:t>
     </w:r>
     <w:r>
       <w:rPr>
@@ -19861,7 +19845,7 @@
         <w:sz w:val="16"/>
         <w:szCs w:val="16"/>
       </w:rPr>
-      <w:t>19</w:t>
+      <w:t>21</w:t>
     </w:r>
     <w:r>
       <w:rPr>
@@ -19910,7 +19894,7 @@
         <w:sz w:val="16"/>
         <w:szCs w:val="16"/>
       </w:rPr>
-      <w:t>20</w:t>
+      <w:t>21</w:t>
     </w:r>
     <w:r>
       <w:rPr>
@@ -21932,7 +21916,7 @@
     <w:next w:val="Normal"/>
     <w:autoRedefine/>
     <w:qFormat/>
-    <w:rsid w:val="00236A31"/>
+    <w:rsid w:val="006B77FD"/>
     <w:pPr>
       <w:keepNext/>
       <w:keepLines/>
@@ -22475,7 +22459,7 @@
 </file>
 
 <file path=customXml/itemProps1.xml><?xml version="1.0" encoding="utf-8"?>
-<ds:datastoreItem xmlns:ds="http://schemas.openxmlformats.org/officeDocument/2006/customXml" ds:itemID="{774168CB-B232-4F1D-856E-06F1026CDA65}">
+<ds:datastoreItem xmlns:ds="http://schemas.openxmlformats.org/officeDocument/2006/customXml" ds:itemID="{5271D57F-EAC7-4C36-B476-0C21D1C7CBF1}">
   <ds:schemaRefs>
     <ds:schemaRef ds:uri="http://schemas.openxmlformats.org/officeDocument/2006/bibliography"/>
   </ds:schemaRefs>

</xml_diff>